<commit_message>
Head and neck optimization
Finished head and neck VMAT optimization (discrete and continuous).
</commit_message>
<xml_diff>
--- a/VMAT Optimization Results/DVH Metrics Jacobi.docx
+++ b/VMAT Optimization Results/DVH Metrics Jacobi.docx
@@ -4948,10 +4948,8 @@
                 <w:sz w:val="20"/>
                 <w:szCs w:val="20"/>
               </w:rPr>
-              <w:t>2.3</w:t>
-            </w:r>
-            <w:bookmarkStart w:id="0" w:name="_GoBack"/>
-            <w:bookmarkEnd w:id="0"/>
+              <w:t>2.4</w:t>
+            </w:r>
             <w:r>
               <w:rPr>
                 <w:rFonts w:ascii="Times New Roman" w:hAnsi="Times New Roman" w:cs="Times New Roman"/>
@@ -5055,6 +5053,15 @@
                 <w:szCs w:val="20"/>
               </w:rPr>
             </w:pPr>
+            <w:r>
+              <w:rPr>
+                <w:rFonts w:ascii="Times New Roman" w:hAnsi="Times New Roman" w:cs="Times New Roman"/>
+                <w:b/>
+                <w:sz w:val="20"/>
+                <w:szCs w:val="20"/>
+              </w:rPr>
+              <w:t xml:space="preserve">2.9 </w:t>
+            </w:r>
             <w:r>
               <w:rPr>
                 <w:rFonts w:ascii="Times New Roman" w:hAnsi="Times New Roman" w:cs="Times New Roman"/>
@@ -5182,7 +5189,7 @@
                 <w:sz w:val="20"/>
                 <w:szCs w:val="20"/>
               </w:rPr>
-              <w:t>70.1</w:t>
+              <w:t>69.3</w:t>
             </w:r>
             <w:r>
               <w:rPr>
@@ -5247,6 +5254,15 @@
                 <w:szCs w:val="20"/>
               </w:rPr>
             </w:pPr>
+            <w:r>
+              <w:rPr>
+                <w:rFonts w:ascii="Times New Roman" w:hAnsi="Times New Roman" w:cs="Times New Roman"/>
+                <w:color w:val="00B050"/>
+                <w:sz w:val="20"/>
+                <w:szCs w:val="20"/>
+              </w:rPr>
+              <w:t>69.4 Gy</w:t>
+            </w:r>
           </w:p>
         </w:tc>
       </w:tr>
@@ -5345,16 +5361,7 @@
                 <w:sz w:val="20"/>
                 <w:szCs w:val="20"/>
               </w:rPr>
-              <w:t>71.0</w:t>
-            </w:r>
-            <w:r>
-              <w:rPr>
-                <w:rFonts w:ascii="Times New Roman" w:hAnsi="Times New Roman" w:cs="Times New Roman"/>
-                <w:color w:val="00B050"/>
-                <w:sz w:val="20"/>
-                <w:szCs w:val="20"/>
-              </w:rPr>
-              <w:t xml:space="preserve"> Gy</w:t>
+              <w:t>70.0 Gy</w:t>
             </w:r>
           </w:p>
         </w:tc>
@@ -5401,6 +5408,15 @@
                 <w:szCs w:val="20"/>
               </w:rPr>
             </w:pPr>
+            <w:r>
+              <w:rPr>
+                <w:rFonts w:ascii="Times New Roman" w:hAnsi="Times New Roman" w:cs="Times New Roman"/>
+                <w:color w:val="00B050"/>
+                <w:sz w:val="20"/>
+                <w:szCs w:val="20"/>
+              </w:rPr>
+              <w:t>70.0 Gy</w:t>
+            </w:r>
           </w:p>
         </w:tc>
       </w:tr>
@@ -5499,7 +5515,7 @@
                 <w:sz w:val="20"/>
                 <w:szCs w:val="20"/>
               </w:rPr>
-              <w:t>73.4</w:t>
+              <w:t>72.0</w:t>
             </w:r>
             <w:r>
               <w:rPr>
@@ -5555,6 +5571,15 @@
                 <w:szCs w:val="20"/>
               </w:rPr>
             </w:pPr>
+            <w:r>
+              <w:rPr>
+                <w:rFonts w:ascii="Times New Roman" w:hAnsi="Times New Roman" w:cs="Times New Roman"/>
+                <w:color w:val="00B050"/>
+                <w:sz w:val="20"/>
+                <w:szCs w:val="20"/>
+              </w:rPr>
+              <w:t>71.5 Gy</w:t>
+            </w:r>
           </w:p>
         </w:tc>
       </w:tr>
@@ -5653,7 +5678,7 @@
                 <w:sz w:val="20"/>
                 <w:szCs w:val="20"/>
               </w:rPr>
-              <w:t>75.2</w:t>
+              <w:t>74.7</w:t>
             </w:r>
             <w:r>
               <w:rPr>
@@ -5709,6 +5734,15 @@
                 <w:szCs w:val="20"/>
               </w:rPr>
             </w:pPr>
+            <w:r>
+              <w:rPr>
+                <w:rFonts w:ascii="Times New Roman" w:hAnsi="Times New Roman" w:cs="Times New Roman"/>
+                <w:color w:val="00B050"/>
+                <w:sz w:val="20"/>
+                <w:szCs w:val="20"/>
+              </w:rPr>
+              <w:t>75.0 Gy</w:t>
+            </w:r>
           </w:p>
         </w:tc>
       </w:tr>
@@ -5807,7 +5841,7 @@
                 <w:sz w:val="20"/>
                 <w:szCs w:val="20"/>
               </w:rPr>
-              <w:t>72.6</w:t>
+              <w:t>71.3</w:t>
             </w:r>
             <w:r>
               <w:rPr>
@@ -5863,6 +5897,24 @@
                 <w:szCs w:val="20"/>
               </w:rPr>
             </w:pPr>
+            <w:r>
+              <w:rPr>
+                <w:rFonts w:ascii="Times New Roman" w:hAnsi="Times New Roman" w:cs="Times New Roman"/>
+                <w:color w:val="00B050"/>
+                <w:sz w:val="20"/>
+                <w:szCs w:val="20"/>
+              </w:rPr>
+              <w:t>71.1</w:t>
+            </w:r>
+            <w:r>
+              <w:rPr>
+                <w:rFonts w:ascii="Times New Roman" w:hAnsi="Times New Roman" w:cs="Times New Roman"/>
+                <w:color w:val="00B050"/>
+                <w:sz w:val="20"/>
+                <w:szCs w:val="20"/>
+              </w:rPr>
+              <w:t xml:space="preserve"> Gy</w:t>
+            </w:r>
           </w:p>
         </w:tc>
       </w:tr>
@@ -5963,6 +6015,7 @@
             <w:pPr>
               <w:rPr>
                 <w:rFonts w:ascii="Times New Roman" w:hAnsi="Times New Roman" w:cs="Times New Roman"/>
+                <w:color w:val="00B050"/>
                 <w:sz w:val="20"/>
                 <w:szCs w:val="20"/>
               </w:rPr>
@@ -6081,75 +6134,84 @@
             <w:r>
               <w:rPr>
                 <w:rFonts w:ascii="Times New Roman" w:hAnsi="Times New Roman" w:cs="Times New Roman"/>
+                <w:color w:val="00B050"/>
+                <w:sz w:val="20"/>
+                <w:szCs w:val="20"/>
+              </w:rPr>
+              <w:t>59.9</w:t>
+            </w:r>
+            <w:r>
+              <w:rPr>
+                <w:rFonts w:ascii="Times New Roman" w:hAnsi="Times New Roman" w:cs="Times New Roman"/>
+                <w:color w:val="00B050"/>
+                <w:sz w:val="20"/>
+                <w:szCs w:val="20"/>
+              </w:rPr>
+              <w:t xml:space="preserve"> Gy</w:t>
+            </w:r>
+          </w:p>
+        </w:tc>
+        <w:tc>
+          <w:tcPr>
+            <w:tcW w:w="1261" w:type="dxa"/>
+            <w:tcBorders>
+              <w:top w:val="single" w:sz="4" w:space="0" w:color="auto"/>
+            </w:tcBorders>
+          </w:tcPr>
+          <w:p>
+            <w:pPr>
+              <w:rPr>
+                <w:rFonts w:ascii="Times New Roman" w:hAnsi="Times New Roman" w:cs="Times New Roman"/>
+                <w:color w:val="00B050"/>
+                <w:sz w:val="20"/>
+                <w:szCs w:val="20"/>
+              </w:rPr>
+            </w:pPr>
+          </w:p>
+        </w:tc>
+        <w:tc>
+          <w:tcPr>
+            <w:tcW w:w="1061" w:type="dxa"/>
+            <w:tcBorders>
+              <w:top w:val="single" w:sz="4" w:space="0" w:color="auto"/>
+            </w:tcBorders>
+          </w:tcPr>
+          <w:p>
+            <w:pPr>
+              <w:rPr>
+                <w:rFonts w:ascii="Times New Roman" w:hAnsi="Times New Roman" w:cs="Times New Roman"/>
+                <w:color w:val="00B050"/>
+                <w:sz w:val="20"/>
+                <w:szCs w:val="20"/>
+              </w:rPr>
+            </w:pPr>
+          </w:p>
+        </w:tc>
+        <w:tc>
+          <w:tcPr>
+            <w:tcW w:w="1061" w:type="dxa"/>
+            <w:tcBorders>
+              <w:top w:val="single" w:sz="4" w:space="0" w:color="auto"/>
+            </w:tcBorders>
+          </w:tcPr>
+          <w:p>
+            <w:pPr>
+              <w:rPr>
+                <w:rFonts w:ascii="Times New Roman" w:hAnsi="Times New Roman" w:cs="Times New Roman"/>
                 <w:color w:val="FF0000"/>
                 <w:sz w:val="20"/>
                 <w:szCs w:val="20"/>
               </w:rPr>
-              <w:t>57.3</w:t>
-            </w:r>
-            <w:r>
-              <w:rPr>
-                <w:rFonts w:ascii="Times New Roman" w:hAnsi="Times New Roman" w:cs="Times New Roman"/>
-                <w:color w:val="FF0000"/>
-                <w:sz w:val="20"/>
-                <w:szCs w:val="20"/>
-              </w:rPr>
-              <w:t xml:space="preserve"> Gy</w:t>
-            </w:r>
-          </w:p>
-        </w:tc>
-        <w:tc>
-          <w:tcPr>
-            <w:tcW w:w="1261" w:type="dxa"/>
-            <w:tcBorders>
-              <w:top w:val="single" w:sz="4" w:space="0" w:color="auto"/>
-            </w:tcBorders>
-          </w:tcPr>
-          <w:p>
-            <w:pPr>
-              <w:rPr>
-                <w:rFonts w:ascii="Times New Roman" w:hAnsi="Times New Roman" w:cs="Times New Roman"/>
-                <w:color w:val="00B050"/>
-                <w:sz w:val="20"/>
-                <w:szCs w:val="20"/>
-              </w:rPr>
-            </w:pPr>
-          </w:p>
-        </w:tc>
-        <w:tc>
-          <w:tcPr>
-            <w:tcW w:w="1061" w:type="dxa"/>
-            <w:tcBorders>
-              <w:top w:val="single" w:sz="4" w:space="0" w:color="auto"/>
-            </w:tcBorders>
-          </w:tcPr>
-          <w:p>
-            <w:pPr>
-              <w:rPr>
-                <w:rFonts w:ascii="Times New Roman" w:hAnsi="Times New Roman" w:cs="Times New Roman"/>
-                <w:color w:val="00B050"/>
-                <w:sz w:val="20"/>
-                <w:szCs w:val="20"/>
-              </w:rPr>
-            </w:pPr>
-          </w:p>
-        </w:tc>
-        <w:tc>
-          <w:tcPr>
-            <w:tcW w:w="1061" w:type="dxa"/>
-            <w:tcBorders>
-              <w:top w:val="single" w:sz="4" w:space="0" w:color="auto"/>
-            </w:tcBorders>
-          </w:tcPr>
-          <w:p>
-            <w:pPr>
-              <w:rPr>
-                <w:rFonts w:ascii="Times New Roman" w:hAnsi="Times New Roman" w:cs="Times New Roman"/>
-                <w:color w:val="FF0000"/>
-                <w:sz w:val="20"/>
-                <w:szCs w:val="20"/>
-              </w:rPr>
-            </w:pPr>
+            </w:pPr>
+            <w:r>
+              <w:rPr>
+                <w:rFonts w:ascii="Times New Roman" w:hAnsi="Times New Roman" w:cs="Times New Roman"/>
+                <w:color w:val="00B050"/>
+                <w:sz w:val="20"/>
+                <w:szCs w:val="20"/>
+              </w:rPr>
+              <w:t>61.6 Gy</w:t>
+            </w:r>
           </w:p>
         </w:tc>
       </w:tr>
@@ -6248,7 +6310,7 @@
                 <w:sz w:val="20"/>
                 <w:szCs w:val="20"/>
               </w:rPr>
-              <w:t>63.0</w:t>
+              <w:t>65.5</w:t>
             </w:r>
             <w:r>
               <w:rPr>
@@ -6304,6 +6366,15 @@
                 <w:szCs w:val="20"/>
               </w:rPr>
             </w:pPr>
+            <w:r>
+              <w:rPr>
+                <w:rFonts w:ascii="Times New Roman" w:hAnsi="Times New Roman" w:cs="Times New Roman"/>
+                <w:color w:val="00B050"/>
+                <w:sz w:val="20"/>
+                <w:szCs w:val="20"/>
+              </w:rPr>
+              <w:t>65.8 Gy</w:t>
+            </w:r>
           </w:p>
         </w:tc>
       </w:tr>
@@ -6811,6 +6882,7 @@
             <w:pPr>
               <w:rPr>
                 <w:rFonts w:ascii="Times New Roman" w:hAnsi="Times New Roman" w:cs="Times New Roman"/>
+                <w:color w:val="00B050"/>
                 <w:sz w:val="20"/>
                 <w:szCs w:val="20"/>
               </w:rPr>
@@ -6908,25 +6980,7 @@
                 <w:sz w:val="20"/>
                 <w:szCs w:val="20"/>
               </w:rPr>
-              <w:t>(0.</w:t>
-            </w:r>
-            <w:r>
-              <w:rPr>
-                <w:rFonts w:ascii="Times New Roman" w:hAnsi="Times New Roman" w:cs="Times New Roman"/>
-                <w:bCs/>
-                <w:sz w:val="20"/>
-                <w:szCs w:val="20"/>
-              </w:rPr>
-              <w:t>5229</w:t>
-            </w:r>
-            <w:r>
-              <w:rPr>
-                <w:rFonts w:ascii="Times New Roman" w:hAnsi="Times New Roman" w:cs="Times New Roman"/>
-                <w:bCs/>
-                <w:sz w:val="20"/>
-                <w:szCs w:val="20"/>
-              </w:rPr>
-              <w:t>%)</w:t>
+              <w:t>(0.5229%)</w:t>
             </w:r>
           </w:p>
         </w:tc>
@@ -6978,7 +7032,7 @@
                 <w:sz w:val="20"/>
                 <w:szCs w:val="20"/>
               </w:rPr>
-              <w:t>43.3</w:t>
+              <w:t>42.6</w:t>
             </w:r>
             <w:r>
               <w:rPr>
@@ -7043,6 +7097,15 @@
                 <w:szCs w:val="20"/>
               </w:rPr>
             </w:pPr>
+            <w:r>
+              <w:rPr>
+                <w:rFonts w:ascii="Times New Roman" w:hAnsi="Times New Roman" w:cs="Times New Roman"/>
+                <w:color w:val="00B050"/>
+                <w:sz w:val="20"/>
+                <w:szCs w:val="20"/>
+              </w:rPr>
+              <w:t>41.8 Gy</w:t>
+            </w:r>
           </w:p>
         </w:tc>
       </w:tr>
@@ -7139,7 +7202,16 @@
                 <w:sz w:val="20"/>
                 <w:szCs w:val="20"/>
               </w:rPr>
-              <w:t>43.3</w:t>
+              <w:t>42</w:t>
+            </w:r>
+            <w:r>
+              <w:rPr>
+                <w:rFonts w:ascii="Times New Roman" w:hAnsi="Times New Roman" w:cs="Times New Roman"/>
+                <w:color w:val="00B050"/>
+                <w:sz w:val="20"/>
+                <w:szCs w:val="20"/>
+              </w:rPr>
+              <w:t>.9</w:t>
             </w:r>
             <w:r>
               <w:rPr>
@@ -7195,6 +7267,15 @@
                 <w:szCs w:val="20"/>
               </w:rPr>
             </w:pPr>
+            <w:r>
+              <w:rPr>
+                <w:rFonts w:ascii="Times New Roman" w:hAnsi="Times New Roman" w:cs="Times New Roman"/>
+                <w:color w:val="00B050"/>
+                <w:sz w:val="20"/>
+                <w:szCs w:val="20"/>
+              </w:rPr>
+              <w:t>42.3 Gy</w:t>
+            </w:r>
           </w:p>
         </w:tc>
       </w:tr>
@@ -7316,6 +7397,7 @@
             <w:pPr>
               <w:rPr>
                 <w:rFonts w:ascii="Times New Roman" w:hAnsi="Times New Roman" w:cs="Times New Roman"/>
+                <w:color w:val="00B050"/>
                 <w:sz w:val="20"/>
                 <w:szCs w:val="20"/>
               </w:rPr>
@@ -7413,25 +7495,7 @@
                 <w:sz w:val="20"/>
                 <w:szCs w:val="20"/>
               </w:rPr>
-              <w:t>(0.</w:t>
-            </w:r>
-            <w:r>
-              <w:rPr>
-                <w:rFonts w:ascii="Times New Roman" w:hAnsi="Times New Roman" w:cs="Times New Roman"/>
-                <w:bCs/>
-                <w:sz w:val="20"/>
-                <w:szCs w:val="20"/>
-              </w:rPr>
-              <w:t>5304</w:t>
-            </w:r>
-            <w:r>
-              <w:rPr>
-                <w:rFonts w:ascii="Times New Roman" w:hAnsi="Times New Roman" w:cs="Times New Roman"/>
-                <w:bCs/>
-                <w:sz w:val="20"/>
-                <w:szCs w:val="20"/>
-              </w:rPr>
-              <w:t>%)</w:t>
+              <w:t>(0.5304%)</w:t>
             </w:r>
           </w:p>
         </w:tc>
@@ -7483,7 +7547,7 @@
                 <w:sz w:val="20"/>
                 <w:szCs w:val="20"/>
               </w:rPr>
-              <w:t>47.0</w:t>
+              <w:t>46.6</w:t>
             </w:r>
             <w:r>
               <w:rPr>
@@ -7548,6 +7612,15 @@
                 <w:szCs w:val="20"/>
               </w:rPr>
             </w:pPr>
+            <w:r>
+              <w:rPr>
+                <w:rFonts w:ascii="Times New Roman" w:hAnsi="Times New Roman" w:cs="Times New Roman"/>
+                <w:color w:val="00B050"/>
+                <w:sz w:val="20"/>
+                <w:szCs w:val="20"/>
+              </w:rPr>
+              <w:t>46.2 Gy</w:t>
+            </w:r>
           </w:p>
         </w:tc>
       </w:tr>
@@ -7644,7 +7717,7 @@
                 <w:sz w:val="20"/>
                 <w:szCs w:val="20"/>
               </w:rPr>
-              <w:t>47.4</w:t>
+              <w:t>47.2</w:t>
             </w:r>
             <w:r>
               <w:rPr>
@@ -7700,6 +7773,15 @@
                 <w:szCs w:val="20"/>
               </w:rPr>
             </w:pPr>
+            <w:r>
+              <w:rPr>
+                <w:rFonts w:ascii="Times New Roman" w:hAnsi="Times New Roman" w:cs="Times New Roman"/>
+                <w:color w:val="00B050"/>
+                <w:sz w:val="20"/>
+                <w:szCs w:val="20"/>
+              </w:rPr>
+              <w:t>46.8 Gy</w:t>
+            </w:r>
           </w:p>
         </w:tc>
       </w:tr>
@@ -7950,7 +8032,7 @@
                 <w:sz w:val="20"/>
                 <w:szCs w:val="20"/>
               </w:rPr>
-              <w:t>3.6</w:t>
+              <w:t>3.9</w:t>
             </w:r>
             <w:r>
               <w:rPr>
@@ -8015,6 +8097,15 @@
                 <w:szCs w:val="20"/>
               </w:rPr>
             </w:pPr>
+            <w:r>
+              <w:rPr>
+                <w:rFonts w:ascii="Times New Roman" w:hAnsi="Times New Roman" w:cs="Times New Roman"/>
+                <w:color w:val="00B050"/>
+                <w:sz w:val="20"/>
+                <w:szCs w:val="20"/>
+              </w:rPr>
+              <w:t>3.6 Gy</w:t>
+            </w:r>
           </w:p>
         </w:tc>
       </w:tr>
@@ -8137,6 +8228,7 @@
             <w:pPr>
               <w:rPr>
                 <w:rFonts w:ascii="Times New Roman" w:hAnsi="Times New Roman" w:cs="Times New Roman"/>
+                <w:color w:val="00B050"/>
                 <w:sz w:val="20"/>
                 <w:szCs w:val="20"/>
               </w:rPr>
@@ -8257,7 +8349,25 @@
                 <w:sz w:val="20"/>
                 <w:szCs w:val="20"/>
               </w:rPr>
-              <w:t>17.9</w:t>
+              <w:t>18</w:t>
+            </w:r>
+            <w:r>
+              <w:rPr>
+                <w:rFonts w:ascii="Times New Roman" w:hAnsi="Times New Roman" w:cs="Times New Roman"/>
+                <w:color w:val="00B050"/>
+                <w:sz w:val="20"/>
+                <w:szCs w:val="20"/>
+              </w:rPr>
+              <w:t>.</w:t>
+            </w:r>
+            <w:r>
+              <w:rPr>
+                <w:rFonts w:ascii="Times New Roman" w:hAnsi="Times New Roman" w:cs="Times New Roman"/>
+                <w:color w:val="00B050"/>
+                <w:sz w:val="20"/>
+                <w:szCs w:val="20"/>
+              </w:rPr>
+              <w:t>4</w:t>
             </w:r>
             <w:r>
               <w:rPr>
@@ -8322,6 +8432,15 @@
                 <w:szCs w:val="20"/>
               </w:rPr>
             </w:pPr>
+            <w:r>
+              <w:rPr>
+                <w:rFonts w:ascii="Times New Roman" w:hAnsi="Times New Roman" w:cs="Times New Roman"/>
+                <w:color w:val="00B050"/>
+                <w:sz w:val="20"/>
+                <w:szCs w:val="20"/>
+              </w:rPr>
+              <w:t>17.3 Gy</w:t>
+            </w:r>
           </w:p>
         </w:tc>
       </w:tr>
@@ -8418,7 +8537,7 @@
                 <w:sz w:val="20"/>
                 <w:szCs w:val="20"/>
               </w:rPr>
-              <w:t>23.8</w:t>
+              <w:t>24.5</w:t>
             </w:r>
             <w:r>
               <w:rPr>
@@ -8474,6 +8593,15 @@
                 <w:szCs w:val="20"/>
               </w:rPr>
             </w:pPr>
+            <w:r>
+              <w:rPr>
+                <w:rFonts w:ascii="Times New Roman" w:hAnsi="Times New Roman" w:cs="Times New Roman"/>
+                <w:color w:val="00B050"/>
+                <w:sz w:val="20"/>
+                <w:szCs w:val="20"/>
+              </w:rPr>
+              <w:t>23.8 Gy</w:t>
+            </w:r>
           </w:p>
         </w:tc>
       </w:tr>
@@ -8595,6 +8723,7 @@
             <w:pPr>
               <w:rPr>
                 <w:rFonts w:ascii="Times New Roman" w:hAnsi="Times New Roman" w:cs="Times New Roman"/>
+                <w:color w:val="00B050"/>
                 <w:sz w:val="20"/>
                 <w:szCs w:val="20"/>
               </w:rPr>
@@ -8702,16 +8831,16 @@
                 <w:sz w:val="20"/>
                 <w:szCs w:val="20"/>
               </w:rPr>
-              <w:t>16.6</w:t>
-            </w:r>
-            <w:r>
-              <w:rPr>
-                <w:rFonts w:ascii="Times New Roman" w:hAnsi="Times New Roman" w:cs="Times New Roman"/>
-                <w:color w:val="00B050"/>
-                <w:sz w:val="20"/>
-                <w:szCs w:val="20"/>
-              </w:rPr>
-              <w:t xml:space="preserve"> Gy</w:t>
+              <w:t>16</w:t>
+            </w:r>
+            <w:r>
+              <w:rPr>
+                <w:rFonts w:ascii="Times New Roman" w:hAnsi="Times New Roman" w:cs="Times New Roman"/>
+                <w:color w:val="00B050"/>
+                <w:sz w:val="20"/>
+                <w:szCs w:val="20"/>
+              </w:rPr>
+              <w:t>.6 Gy</w:t>
             </w:r>
           </w:p>
         </w:tc>
@@ -8758,6 +8887,15 @@
                 <w:szCs w:val="20"/>
               </w:rPr>
             </w:pPr>
+            <w:r>
+              <w:rPr>
+                <w:rFonts w:ascii="Times New Roman" w:hAnsi="Times New Roman" w:cs="Times New Roman"/>
+                <w:color w:val="00B050"/>
+                <w:sz w:val="20"/>
+                <w:szCs w:val="20"/>
+              </w:rPr>
+              <w:t>14.6 Gy</w:t>
+            </w:r>
           </w:p>
         </w:tc>
       </w:tr>
@@ -8853,16 +8991,7 @@
                 <w:sz w:val="20"/>
                 <w:szCs w:val="20"/>
               </w:rPr>
-              <w:t>21</w:t>
-            </w:r>
-            <w:r>
-              <w:rPr>
-                <w:rFonts w:ascii="Times New Roman" w:hAnsi="Times New Roman" w:cs="Times New Roman"/>
-                <w:color w:val="00B050"/>
-                <w:sz w:val="20"/>
-                <w:szCs w:val="20"/>
-              </w:rPr>
-              <w:t>.4</w:t>
+              <w:t>21.9</w:t>
             </w:r>
             <w:r>
               <w:rPr>
@@ -8918,6 +9047,15 @@
                 <w:szCs w:val="20"/>
               </w:rPr>
             </w:pPr>
+            <w:r>
+              <w:rPr>
+                <w:rFonts w:ascii="Times New Roman" w:hAnsi="Times New Roman" w:cs="Times New Roman"/>
+                <w:color w:val="00B050"/>
+                <w:sz w:val="20"/>
+                <w:szCs w:val="20"/>
+              </w:rPr>
+              <w:t>20.4 Gy</w:t>
+            </w:r>
           </w:p>
         </w:tc>
       </w:tr>
@@ -9039,6 +9177,7 @@
             <w:pPr>
               <w:rPr>
                 <w:rFonts w:ascii="Times New Roman" w:hAnsi="Times New Roman" w:cs="Times New Roman"/>
+                <w:color w:val="00B050"/>
                 <w:sz w:val="20"/>
                 <w:szCs w:val="20"/>
               </w:rPr>
@@ -9135,43 +9274,7 @@
                 <w:sz w:val="20"/>
                 <w:szCs w:val="20"/>
               </w:rPr>
-              <w:t>(</w:t>
-            </w:r>
-            <w:r>
-              <w:rPr>
-                <w:rFonts w:ascii="Times New Roman" w:hAnsi="Times New Roman" w:cs="Times New Roman"/>
-                <w:bCs/>
-                <w:sz w:val="20"/>
-                <w:szCs w:val="20"/>
-              </w:rPr>
-              <w:t>22.2</w:t>
-            </w:r>
-            <w:r>
-              <w:rPr>
-                <w:rFonts w:ascii="Times New Roman" w:hAnsi="Times New Roman" w:cs="Times New Roman"/>
-                <w:bCs/>
-                <w:sz w:val="20"/>
-                <w:szCs w:val="20"/>
-              </w:rPr>
-              <w:t>%</w:t>
-            </w:r>
-            <w:r>
-              <w:rPr>
-                <w:rFonts w:ascii="Times New Roman" w:hAnsi="Times New Roman" w:cs="Times New Roman"/>
-                <w:bCs/>
-                <w:sz w:val="20"/>
-                <w:szCs w:val="20"/>
-              </w:rPr>
-              <w:t xml:space="preserve"> L, 44.4% R</w:t>
-            </w:r>
-            <w:r>
-              <w:rPr>
-                <w:rFonts w:ascii="Times New Roman" w:hAnsi="Times New Roman" w:cs="Times New Roman"/>
-                <w:bCs/>
-                <w:sz w:val="20"/>
-                <w:szCs w:val="20"/>
-              </w:rPr>
-              <w:t>)</w:t>
+              <w:t>(22.2% L, 44.4% R)</w:t>
             </w:r>
           </w:p>
         </w:tc>
@@ -9223,7 +9326,7 @@
                 <w:sz w:val="20"/>
                 <w:szCs w:val="20"/>
               </w:rPr>
-              <w:t>59.2</w:t>
+              <w:t>63.1</w:t>
             </w:r>
             <w:r>
               <w:rPr>
@@ -9288,6 +9391,15 @@
                 <w:szCs w:val="20"/>
               </w:rPr>
             </w:pPr>
+            <w:r>
+              <w:rPr>
+                <w:rFonts w:ascii="Times New Roman" w:hAnsi="Times New Roman" w:cs="Times New Roman"/>
+                <w:color w:val="00B050"/>
+                <w:sz w:val="20"/>
+                <w:szCs w:val="20"/>
+              </w:rPr>
+              <w:t>61.7 Gy</w:t>
+            </w:r>
           </w:p>
         </w:tc>
       </w:tr>
@@ -9410,6 +9522,7 @@
             <w:pPr>
               <w:rPr>
                 <w:rFonts w:ascii="Times New Roman" w:hAnsi="Times New Roman" w:cs="Times New Roman"/>
+                <w:color w:val="00B050"/>
                 <w:sz w:val="20"/>
                 <w:szCs w:val="20"/>
               </w:rPr>
@@ -9530,7 +9643,7 @@
                 <w:sz w:val="20"/>
                 <w:szCs w:val="20"/>
               </w:rPr>
-              <w:t>41.6</w:t>
+              <w:t>40.7</w:t>
             </w:r>
             <w:r>
               <w:rPr>
@@ -9595,6 +9708,15 @@
                 <w:szCs w:val="20"/>
               </w:rPr>
             </w:pPr>
+            <w:r>
+              <w:rPr>
+                <w:rFonts w:ascii="Times New Roman" w:hAnsi="Times New Roman" w:cs="Times New Roman"/>
+                <w:color w:val="00B050"/>
+                <w:sz w:val="20"/>
+                <w:szCs w:val="20"/>
+              </w:rPr>
+              <w:t>36.1 Gy</w:t>
+            </w:r>
           </w:p>
         </w:tc>
       </w:tr>
@@ -9691,25 +9813,16 @@
                 <w:sz w:val="20"/>
                 <w:szCs w:val="20"/>
               </w:rPr>
-              <w:t>43</w:t>
-            </w:r>
-            <w:r>
-              <w:rPr>
-                <w:rFonts w:ascii="Times New Roman" w:hAnsi="Times New Roman" w:cs="Times New Roman"/>
-                <w:color w:val="00B050"/>
-                <w:sz w:val="20"/>
-                <w:szCs w:val="20"/>
-              </w:rPr>
-              <w:t>.1</w:t>
-            </w:r>
-            <w:r>
-              <w:rPr>
-                <w:rFonts w:ascii="Times New Roman" w:hAnsi="Times New Roman" w:cs="Times New Roman"/>
-                <w:color w:val="00B050"/>
-                <w:sz w:val="20"/>
-                <w:szCs w:val="20"/>
-              </w:rPr>
-              <w:t xml:space="preserve"> Gy</w:t>
+              <w:t>42</w:t>
+            </w:r>
+            <w:r>
+              <w:rPr>
+                <w:rFonts w:ascii="Times New Roman" w:hAnsi="Times New Roman" w:cs="Times New Roman"/>
+                <w:color w:val="00B050"/>
+                <w:sz w:val="20"/>
+                <w:szCs w:val="20"/>
+              </w:rPr>
+              <w:t>.5 Gy</w:t>
             </w:r>
           </w:p>
         </w:tc>
@@ -9755,6 +9868,15 @@
                 <w:szCs w:val="20"/>
               </w:rPr>
             </w:pPr>
+            <w:r>
+              <w:rPr>
+                <w:rFonts w:ascii="Times New Roman" w:hAnsi="Times New Roman" w:cs="Times New Roman"/>
+                <w:color w:val="00B050"/>
+                <w:sz w:val="20"/>
+                <w:szCs w:val="20"/>
+              </w:rPr>
+              <w:t>38.5 Gy</w:t>
+            </w:r>
           </w:p>
         </w:tc>
       </w:tr>
@@ -9876,6 +9998,7 @@
             <w:pPr>
               <w:rPr>
                 <w:rFonts w:ascii="Times New Roman" w:hAnsi="Times New Roman" w:cs="Times New Roman"/>
+                <w:color w:val="00B050"/>
                 <w:sz w:val="20"/>
                 <w:szCs w:val="20"/>
               </w:rPr>
@@ -9996,7 +10119,7 @@
                 <w:sz w:val="20"/>
                 <w:szCs w:val="20"/>
               </w:rPr>
-              <w:t>17.4</w:t>
+              <w:t>17.1</w:t>
             </w:r>
             <w:r>
               <w:rPr>
@@ -10061,6 +10184,15 @@
                 <w:szCs w:val="20"/>
               </w:rPr>
             </w:pPr>
+            <w:r>
+              <w:rPr>
+                <w:rFonts w:ascii="Times New Roman" w:hAnsi="Times New Roman" w:cs="Times New Roman"/>
+                <w:color w:val="00B050"/>
+                <w:sz w:val="20"/>
+                <w:szCs w:val="20"/>
+              </w:rPr>
+              <w:t>16.7 Gy</w:t>
+            </w:r>
           </w:p>
         </w:tc>
       </w:tr>
@@ -10157,7 +10289,7 @@
                 <w:sz w:val="20"/>
                 <w:szCs w:val="20"/>
               </w:rPr>
-              <w:t>24.0</w:t>
+              <w:t>23.2</w:t>
             </w:r>
             <w:r>
               <w:rPr>
@@ -10213,6 +10345,15 @@
                 <w:szCs w:val="20"/>
               </w:rPr>
             </w:pPr>
+            <w:r>
+              <w:rPr>
+                <w:rFonts w:ascii="Times New Roman" w:hAnsi="Times New Roman" w:cs="Times New Roman"/>
+                <w:color w:val="00B050"/>
+                <w:sz w:val="20"/>
+                <w:szCs w:val="20"/>
+              </w:rPr>
+              <w:t>22.6 Gy</w:t>
+            </w:r>
           </w:p>
         </w:tc>
       </w:tr>
@@ -10335,6 +10476,7 @@
             <w:pPr>
               <w:rPr>
                 <w:rFonts w:ascii="Times New Roman" w:hAnsi="Times New Roman" w:cs="Times New Roman"/>
+                <w:color w:val="00B050"/>
                 <w:sz w:val="20"/>
                 <w:szCs w:val="20"/>
               </w:rPr>
@@ -10454,8 +10596,10 @@
                 <w:sz w:val="20"/>
                 <w:szCs w:val="20"/>
               </w:rPr>
-              <w:t>3.6</w:t>
-            </w:r>
+              <w:t>3.9</w:t>
+            </w:r>
+            <w:bookmarkStart w:id="0" w:name="_GoBack"/>
+            <w:bookmarkEnd w:id="0"/>
             <w:r>
               <w:rPr>
                 <w:rFonts w:ascii="Times New Roman" w:hAnsi="Times New Roman" w:cs="Times New Roman"/>
@@ -10519,6 +10663,15 @@
                 <w:szCs w:val="20"/>
               </w:rPr>
             </w:pPr>
+            <w:r>
+              <w:rPr>
+                <w:rFonts w:ascii="Times New Roman" w:hAnsi="Times New Roman" w:cs="Times New Roman"/>
+                <w:color w:val="00B050"/>
+                <w:sz w:val="20"/>
+                <w:szCs w:val="20"/>
+              </w:rPr>
+              <w:t>3.6 Gy</w:t>
+            </w:r>
           </w:p>
         </w:tc>
       </w:tr>

</xml_diff>

<commit_message>
Redid opt and recalc
Redid optimization and recalculation of static plans with same Dij matrices, for a fair comparison.
</commit_message>
<xml_diff>
--- a/VMAT Optimization Results/DVH Metrics Jacobi.docx
+++ b/VMAT Optimization Results/DVH Metrics Jacobi.docx
@@ -454,6 +454,15 @@
                 <w:szCs w:val="20"/>
               </w:rPr>
             </w:pPr>
+            <w:r>
+              <w:rPr>
+                <w:rFonts w:ascii="Times New Roman" w:hAnsi="Times New Roman" w:cs="Times New Roman"/>
+                <w:color w:val="FF0000"/>
+                <w:sz w:val="20"/>
+                <w:szCs w:val="20"/>
+              </w:rPr>
+              <w:t>49.6 Gy</w:t>
+            </w:r>
           </w:p>
         </w:tc>
         <w:tc>
@@ -472,6 +481,15 @@
                 <w:szCs w:val="20"/>
               </w:rPr>
             </w:pPr>
+            <w:r>
+              <w:rPr>
+                <w:rFonts w:ascii="Times New Roman" w:hAnsi="Times New Roman" w:cs="Times New Roman"/>
+                <w:color w:val="00B050"/>
+                <w:sz w:val="20"/>
+                <w:szCs w:val="20"/>
+              </w:rPr>
+              <w:t>50.0 Gy</w:t>
+            </w:r>
           </w:p>
         </w:tc>
         <w:tc>
@@ -621,6 +639,15 @@
                 <w:szCs w:val="20"/>
               </w:rPr>
             </w:pPr>
+            <w:r>
+              <w:rPr>
+                <w:rFonts w:ascii="Times New Roman" w:hAnsi="Times New Roman" w:cs="Times New Roman"/>
+                <w:color w:val="FF0000"/>
+                <w:sz w:val="20"/>
+                <w:szCs w:val="20"/>
+              </w:rPr>
+              <w:t>55.1 Gy</w:t>
+            </w:r>
           </w:p>
         </w:tc>
         <w:tc>
@@ -631,11 +658,20 @@
             <w:pPr>
               <w:rPr>
                 <w:rFonts w:ascii="Times New Roman" w:hAnsi="Times New Roman" w:cs="Times New Roman"/>
-                <w:color w:val="00B050"/>
-                <w:sz w:val="20"/>
-                <w:szCs w:val="20"/>
-              </w:rPr>
-            </w:pPr>
+                <w:color w:val="FF0000"/>
+                <w:sz w:val="20"/>
+                <w:szCs w:val="20"/>
+              </w:rPr>
+            </w:pPr>
+            <w:r>
+              <w:rPr>
+                <w:rFonts w:ascii="Times New Roman" w:hAnsi="Times New Roman" w:cs="Times New Roman"/>
+                <w:color w:val="FF0000"/>
+                <w:sz w:val="20"/>
+                <w:szCs w:val="20"/>
+              </w:rPr>
+              <w:t>55.5 Gy</w:t>
+            </w:r>
           </w:p>
         </w:tc>
         <w:tc>
@@ -763,7 +799,7 @@
             <w:pPr>
               <w:rPr>
                 <w:rFonts w:ascii="Times New Roman" w:hAnsi="Times New Roman" w:cs="Times New Roman"/>
-                <w:color w:val="00B050"/>
+                <w:color w:val="FF0000"/>
                 <w:sz w:val="20"/>
                 <w:szCs w:val="20"/>
               </w:rPr>
@@ -931,6 +967,15 @@
                 <w:szCs w:val="20"/>
               </w:rPr>
             </w:pPr>
+            <w:r>
+              <w:rPr>
+                <w:rFonts w:ascii="Times New Roman" w:hAnsi="Times New Roman" w:cs="Times New Roman"/>
+                <w:color w:val="FF0000"/>
+                <w:sz w:val="20"/>
+                <w:szCs w:val="20"/>
+              </w:rPr>
+              <w:t>30.1 Gy</w:t>
+            </w:r>
           </w:p>
         </w:tc>
         <w:tc>
@@ -944,11 +989,20 @@
             <w:pPr>
               <w:rPr>
                 <w:rFonts w:ascii="Times New Roman" w:hAnsi="Times New Roman" w:cs="Times New Roman"/>
-                <w:color w:val="00B050"/>
-                <w:sz w:val="20"/>
-                <w:szCs w:val="20"/>
-              </w:rPr>
-            </w:pPr>
+                <w:color w:val="FF0000"/>
+                <w:sz w:val="20"/>
+                <w:szCs w:val="20"/>
+              </w:rPr>
+            </w:pPr>
+            <w:r>
+              <w:rPr>
+                <w:rFonts w:ascii="Times New Roman" w:hAnsi="Times New Roman" w:cs="Times New Roman"/>
+                <w:color w:val="FF0000"/>
+                <w:sz w:val="20"/>
+                <w:szCs w:val="20"/>
+              </w:rPr>
+              <w:t>30.3 Gy</w:t>
+            </w:r>
           </w:p>
         </w:tc>
         <w:tc>
@@ -1561,6 +1615,15 @@
                 <w:szCs w:val="20"/>
               </w:rPr>
             </w:pPr>
+            <w:r>
+              <w:rPr>
+                <w:rFonts w:ascii="Times New Roman" w:hAnsi="Times New Roman" w:cs="Times New Roman"/>
+                <w:color w:val="FF0000"/>
+                <w:sz w:val="20"/>
+                <w:szCs w:val="20"/>
+              </w:rPr>
+              <w:t>75.1 Gy</w:t>
+            </w:r>
           </w:p>
         </w:tc>
         <w:tc>
@@ -1579,6 +1642,15 @@
                 <w:szCs w:val="20"/>
               </w:rPr>
             </w:pPr>
+            <w:r>
+              <w:rPr>
+                <w:rFonts w:ascii="Times New Roman" w:hAnsi="Times New Roman" w:cs="Times New Roman"/>
+                <w:color w:val="00B050"/>
+                <w:sz w:val="20"/>
+                <w:szCs w:val="20"/>
+              </w:rPr>
+              <w:t>76.0 Gy</w:t>
+            </w:r>
           </w:p>
         </w:tc>
         <w:tc>
@@ -1702,7 +1774,7 @@
                 <w:sz w:val="20"/>
                 <w:szCs w:val="20"/>
               </w:rPr>
-              <w:t>82.4</w:t>
+              <w:t>82.5</w:t>
             </w:r>
             <w:r>
               <w:rPr>
@@ -1728,6 +1800,15 @@
                 <w:szCs w:val="20"/>
               </w:rPr>
             </w:pPr>
+            <w:r>
+              <w:rPr>
+                <w:rFonts w:ascii="Times New Roman" w:hAnsi="Times New Roman" w:cs="Times New Roman"/>
+                <w:color w:val="FF0000"/>
+                <w:sz w:val="20"/>
+                <w:szCs w:val="20"/>
+              </w:rPr>
+              <w:t>84.2 Gy</w:t>
+            </w:r>
           </w:p>
         </w:tc>
         <w:tc>
@@ -1743,6 +1824,15 @@
                 <w:szCs w:val="20"/>
               </w:rPr>
             </w:pPr>
+            <w:r>
+              <w:rPr>
+                <w:rFonts w:ascii="Times New Roman" w:hAnsi="Times New Roman" w:cs="Times New Roman"/>
+                <w:color w:val="FF0000"/>
+                <w:sz w:val="20"/>
+                <w:szCs w:val="20"/>
+              </w:rPr>
+              <w:t>85.2 Gy</w:t>
+            </w:r>
           </w:p>
         </w:tc>
         <w:tc>
@@ -2034,6 +2124,15 @@
                 <w:szCs w:val="20"/>
               </w:rPr>
             </w:pPr>
+            <w:r>
+              <w:rPr>
+                <w:rFonts w:ascii="Times New Roman" w:hAnsi="Times New Roman" w:cs="Times New Roman"/>
+                <w:color w:val="00B050"/>
+                <w:sz w:val="20"/>
+                <w:szCs w:val="20"/>
+              </w:rPr>
+              <w:t>46.8 Gy</w:t>
+            </w:r>
           </w:p>
         </w:tc>
         <w:tc>
@@ -2052,6 +2151,15 @@
                 <w:szCs w:val="20"/>
               </w:rPr>
             </w:pPr>
+            <w:r>
+              <w:rPr>
+                <w:rFonts w:ascii="Times New Roman" w:hAnsi="Times New Roman" w:cs="Times New Roman"/>
+                <w:color w:val="00B050"/>
+                <w:sz w:val="20"/>
+                <w:szCs w:val="20"/>
+              </w:rPr>
+              <w:t>47.3 Gy</w:t>
+            </w:r>
           </w:p>
         </w:tc>
         <w:tc>
@@ -2325,6 +2433,15 @@
                 <w:szCs w:val="20"/>
               </w:rPr>
             </w:pPr>
+            <w:r>
+              <w:rPr>
+                <w:rFonts w:ascii="Times New Roman" w:hAnsi="Times New Roman" w:cs="Times New Roman"/>
+                <w:color w:val="00B050"/>
+                <w:sz w:val="20"/>
+                <w:szCs w:val="20"/>
+              </w:rPr>
+              <w:t>20.3%</w:t>
+            </w:r>
           </w:p>
         </w:tc>
         <w:tc>
@@ -2343,6 +2460,15 @@
                 <w:szCs w:val="20"/>
               </w:rPr>
             </w:pPr>
+            <w:r>
+              <w:rPr>
+                <w:rFonts w:ascii="Times New Roman" w:hAnsi="Times New Roman" w:cs="Times New Roman"/>
+                <w:color w:val="00B050"/>
+                <w:sz w:val="20"/>
+                <w:szCs w:val="20"/>
+              </w:rPr>
+              <w:t>20.7%</w:t>
+            </w:r>
           </w:p>
         </w:tc>
         <w:tc>
@@ -2498,6 +2624,15 @@
                 <w:szCs w:val="20"/>
               </w:rPr>
             </w:pPr>
+            <w:r>
+              <w:rPr>
+                <w:rFonts w:ascii="Times New Roman" w:hAnsi="Times New Roman" w:cs="Times New Roman"/>
+                <w:color w:val="00B050"/>
+                <w:sz w:val="20"/>
+                <w:szCs w:val="20"/>
+              </w:rPr>
+              <w:t>18.0%</w:t>
+            </w:r>
           </w:p>
         </w:tc>
         <w:tc>
@@ -2513,6 +2648,15 @@
                 <w:szCs w:val="20"/>
               </w:rPr>
             </w:pPr>
+            <w:r>
+              <w:rPr>
+                <w:rFonts w:ascii="Times New Roman" w:hAnsi="Times New Roman" w:cs="Times New Roman"/>
+                <w:color w:val="00B050"/>
+                <w:sz w:val="20"/>
+                <w:szCs w:val="20"/>
+              </w:rPr>
+              <w:t>18.5%</w:t>
+            </w:r>
           </w:p>
         </w:tc>
         <w:tc>
@@ -2665,6 +2809,15 @@
                 <w:szCs w:val="20"/>
               </w:rPr>
             </w:pPr>
+            <w:r>
+              <w:rPr>
+                <w:rFonts w:ascii="Times New Roman" w:hAnsi="Times New Roman" w:cs="Times New Roman"/>
+                <w:color w:val="00B050"/>
+                <w:sz w:val="20"/>
+                <w:szCs w:val="20"/>
+              </w:rPr>
+              <w:t>15.8%</w:t>
+            </w:r>
           </w:p>
         </w:tc>
         <w:tc>
@@ -2680,6 +2833,15 @@
                 <w:szCs w:val="20"/>
               </w:rPr>
             </w:pPr>
+            <w:r>
+              <w:rPr>
+                <w:rFonts w:ascii="Times New Roman" w:hAnsi="Times New Roman" w:cs="Times New Roman"/>
+                <w:color w:val="00B050"/>
+                <w:sz w:val="20"/>
+                <w:szCs w:val="20"/>
+              </w:rPr>
+              <w:t>16.1%</w:t>
+            </w:r>
           </w:p>
         </w:tc>
         <w:tc>
@@ -2832,6 +2994,15 @@
                 <w:szCs w:val="20"/>
               </w:rPr>
             </w:pPr>
+            <w:r>
+              <w:rPr>
+                <w:rFonts w:ascii="Times New Roman" w:hAnsi="Times New Roman" w:cs="Times New Roman"/>
+                <w:color w:val="00B050"/>
+                <w:sz w:val="20"/>
+                <w:szCs w:val="20"/>
+              </w:rPr>
+              <w:t>12.0%</w:t>
+            </w:r>
           </w:p>
         </w:tc>
         <w:tc>
@@ -2847,6 +3018,15 @@
                 <w:szCs w:val="20"/>
               </w:rPr>
             </w:pPr>
+            <w:r>
+              <w:rPr>
+                <w:rFonts w:ascii="Times New Roman" w:hAnsi="Times New Roman" w:cs="Times New Roman"/>
+                <w:color w:val="00B050"/>
+                <w:sz w:val="20"/>
+                <w:szCs w:val="20"/>
+              </w:rPr>
+              <w:t>12.9%</w:t>
+            </w:r>
           </w:p>
         </w:tc>
         <w:tc>
@@ -3145,6 +3325,15 @@
                 <w:szCs w:val="20"/>
               </w:rPr>
             </w:pPr>
+            <w:r>
+              <w:rPr>
+                <w:rFonts w:ascii="Times New Roman" w:hAnsi="Times New Roman" w:cs="Times New Roman"/>
+                <w:color w:val="00B050"/>
+                <w:sz w:val="20"/>
+                <w:szCs w:val="20"/>
+              </w:rPr>
+              <w:t>26.6%</w:t>
+            </w:r>
           </w:p>
         </w:tc>
         <w:tc>
@@ -3163,6 +3352,15 @@
                 <w:szCs w:val="20"/>
               </w:rPr>
             </w:pPr>
+            <w:r>
+              <w:rPr>
+                <w:rFonts w:ascii="Times New Roman" w:hAnsi="Times New Roman" w:cs="Times New Roman"/>
+                <w:color w:val="00B050"/>
+                <w:sz w:val="20"/>
+                <w:szCs w:val="20"/>
+              </w:rPr>
+              <w:t>27.6%</w:t>
+            </w:r>
           </w:p>
         </w:tc>
         <w:tc>
@@ -3309,6 +3507,15 @@
                 <w:szCs w:val="20"/>
               </w:rPr>
             </w:pPr>
+            <w:r>
+              <w:rPr>
+                <w:rFonts w:ascii="Times New Roman" w:hAnsi="Times New Roman" w:cs="Times New Roman"/>
+                <w:color w:val="00B050"/>
+                <w:sz w:val="20"/>
+                <w:szCs w:val="20"/>
+              </w:rPr>
+              <w:t>17.9%</w:t>
+            </w:r>
           </w:p>
         </w:tc>
         <w:tc>
@@ -3324,6 +3531,15 @@
                 <w:szCs w:val="20"/>
               </w:rPr>
             </w:pPr>
+            <w:r>
+              <w:rPr>
+                <w:rFonts w:ascii="Times New Roman" w:hAnsi="Times New Roman" w:cs="Times New Roman"/>
+                <w:color w:val="00B050"/>
+                <w:sz w:val="20"/>
+                <w:szCs w:val="20"/>
+              </w:rPr>
+              <w:t>18.6%</w:t>
+            </w:r>
           </w:p>
         </w:tc>
         <w:tc>
@@ -3467,6 +3683,15 @@
                 <w:szCs w:val="20"/>
               </w:rPr>
             </w:pPr>
+            <w:r>
+              <w:rPr>
+                <w:rFonts w:ascii="Times New Roman" w:hAnsi="Times New Roman" w:cs="Times New Roman"/>
+                <w:color w:val="00B050"/>
+                <w:sz w:val="20"/>
+                <w:szCs w:val="20"/>
+              </w:rPr>
+              <w:t>11.6%</w:t>
+            </w:r>
           </w:p>
         </w:tc>
         <w:tc>
@@ -3482,6 +3707,15 @@
                 <w:szCs w:val="20"/>
               </w:rPr>
             </w:pPr>
+            <w:r>
+              <w:rPr>
+                <w:rFonts w:ascii="Times New Roman" w:hAnsi="Times New Roman" w:cs="Times New Roman"/>
+                <w:color w:val="00B050"/>
+                <w:sz w:val="20"/>
+                <w:szCs w:val="20"/>
+              </w:rPr>
+              <w:t>12.5%</w:t>
+            </w:r>
           </w:p>
         </w:tc>
         <w:tc>
@@ -3626,6 +3860,15 @@
                 <w:szCs w:val="20"/>
               </w:rPr>
             </w:pPr>
+            <w:r>
+              <w:rPr>
+                <w:rFonts w:ascii="Times New Roman" w:hAnsi="Times New Roman" w:cs="Times New Roman"/>
+                <w:color w:val="00B050"/>
+                <w:sz w:val="20"/>
+                <w:szCs w:val="20"/>
+              </w:rPr>
+              <w:t>7.3%</w:t>
+            </w:r>
           </w:p>
         </w:tc>
         <w:tc>
@@ -3641,6 +3884,15 @@
                 <w:szCs w:val="20"/>
               </w:rPr>
             </w:pPr>
+            <w:r>
+              <w:rPr>
+                <w:rFonts w:ascii="Times New Roman" w:hAnsi="Times New Roman" w:cs="Times New Roman"/>
+                <w:color w:val="00B050"/>
+                <w:sz w:val="20"/>
+                <w:szCs w:val="20"/>
+              </w:rPr>
+              <w:t>7.8%</w:t>
+            </w:r>
           </w:p>
         </w:tc>
         <w:tc>
@@ -3935,6 +4187,15 @@
                 <w:szCs w:val="20"/>
               </w:rPr>
             </w:pPr>
+            <w:r>
+              <w:rPr>
+                <w:rFonts w:ascii="Times New Roman" w:hAnsi="Times New Roman" w:cs="Times New Roman"/>
+                <w:color w:val="00B050"/>
+                <w:sz w:val="20"/>
+                <w:szCs w:val="20"/>
+              </w:rPr>
+              <w:t>4.6 Gy</w:t>
+            </w:r>
           </w:p>
         </w:tc>
         <w:tc>
@@ -3953,6 +4214,15 @@
                 <w:szCs w:val="20"/>
               </w:rPr>
             </w:pPr>
+            <w:r>
+              <w:rPr>
+                <w:rFonts w:ascii="Times New Roman" w:hAnsi="Times New Roman" w:cs="Times New Roman"/>
+                <w:color w:val="00B050"/>
+                <w:sz w:val="20"/>
+                <w:szCs w:val="20"/>
+              </w:rPr>
+              <w:t>4.7 Gy</w:t>
+            </w:r>
           </w:p>
         </w:tc>
         <w:tc>
@@ -4249,6 +4519,15 @@
                 <w:szCs w:val="20"/>
               </w:rPr>
             </w:pPr>
+            <w:r>
+              <w:rPr>
+                <w:rFonts w:ascii="Times New Roman" w:hAnsi="Times New Roman" w:cs="Times New Roman"/>
+                <w:color w:val="00B050"/>
+                <w:sz w:val="20"/>
+                <w:szCs w:val="20"/>
+              </w:rPr>
+              <w:t>0.3%</w:t>
+            </w:r>
           </w:p>
         </w:tc>
         <w:tc>
@@ -4267,6 +4546,15 @@
                 <w:szCs w:val="20"/>
               </w:rPr>
             </w:pPr>
+            <w:r>
+              <w:rPr>
+                <w:rFonts w:ascii="Times New Roman" w:hAnsi="Times New Roman" w:cs="Times New Roman"/>
+                <w:color w:val="00B050"/>
+                <w:sz w:val="20"/>
+                <w:szCs w:val="20"/>
+              </w:rPr>
+              <w:t>0.4%</w:t>
+            </w:r>
           </w:p>
         </w:tc>
         <w:tc>
@@ -4561,6 +4849,15 @@
                 <w:szCs w:val="20"/>
               </w:rPr>
             </w:pPr>
+            <w:r>
+              <w:rPr>
+                <w:rFonts w:ascii="Times New Roman" w:hAnsi="Times New Roman" w:cs="Times New Roman"/>
+                <w:color w:val="00B050"/>
+                <w:sz w:val="20"/>
+                <w:szCs w:val="20"/>
+              </w:rPr>
+              <w:t>0%</w:t>
+            </w:r>
           </w:p>
         </w:tc>
         <w:tc>
@@ -4579,6 +4876,15 @@
                 <w:szCs w:val="20"/>
               </w:rPr>
             </w:pPr>
+            <w:r>
+              <w:rPr>
+                <w:rFonts w:ascii="Times New Roman" w:hAnsi="Times New Roman" w:cs="Times New Roman"/>
+                <w:color w:val="00B050"/>
+                <w:sz w:val="20"/>
+                <w:szCs w:val="20"/>
+              </w:rPr>
+              <w:t>0%</w:t>
+            </w:r>
           </w:p>
         </w:tc>
         <w:tc>
@@ -5218,6 +5524,15 @@
                 <w:szCs w:val="20"/>
               </w:rPr>
             </w:pPr>
+            <w:r>
+              <w:rPr>
+                <w:rFonts w:ascii="Times New Roman" w:hAnsi="Times New Roman" w:cs="Times New Roman"/>
+                <w:color w:val="FF0000"/>
+                <w:sz w:val="20"/>
+                <w:szCs w:val="20"/>
+              </w:rPr>
+              <w:t>65.8 Gy</w:t>
+            </w:r>
           </w:p>
         </w:tc>
         <w:tc>
@@ -5236,6 +5551,15 @@
                 <w:szCs w:val="20"/>
               </w:rPr>
             </w:pPr>
+            <w:r>
+              <w:rPr>
+                <w:rFonts w:ascii="Times New Roman" w:hAnsi="Times New Roman" w:cs="Times New Roman"/>
+                <w:color w:val="00B050"/>
+                <w:sz w:val="20"/>
+                <w:szCs w:val="20"/>
+              </w:rPr>
+              <w:t>68.6 Gy</w:t>
+            </w:r>
           </w:p>
         </w:tc>
         <w:tc>
@@ -5378,6 +5702,15 @@
                 <w:szCs w:val="20"/>
               </w:rPr>
             </w:pPr>
+            <w:r>
+              <w:rPr>
+                <w:rFonts w:ascii="Times New Roman" w:hAnsi="Times New Roman" w:cs="Times New Roman"/>
+                <w:color w:val="FF0000"/>
+                <w:sz w:val="20"/>
+                <w:szCs w:val="20"/>
+              </w:rPr>
+              <w:t>68.7 Gy</w:t>
+            </w:r>
           </w:p>
         </w:tc>
         <w:tc>
@@ -5393,6 +5726,15 @@
                 <w:szCs w:val="20"/>
               </w:rPr>
             </w:pPr>
+            <w:r>
+              <w:rPr>
+                <w:rFonts w:ascii="Times New Roman" w:hAnsi="Times New Roman" w:cs="Times New Roman"/>
+                <w:color w:val="00B050"/>
+                <w:sz w:val="20"/>
+                <w:szCs w:val="20"/>
+              </w:rPr>
+              <w:t>71.7 Gy</w:t>
+            </w:r>
           </w:p>
         </w:tc>
         <w:tc>
@@ -5541,6 +5883,15 @@
                 <w:szCs w:val="20"/>
               </w:rPr>
             </w:pPr>
+            <w:r>
+              <w:rPr>
+                <w:rFonts w:ascii="Times New Roman" w:hAnsi="Times New Roman" w:cs="Times New Roman"/>
+                <w:color w:val="00B050"/>
+                <w:sz w:val="20"/>
+                <w:szCs w:val="20"/>
+              </w:rPr>
+              <w:t>75.1 Gy</w:t>
+            </w:r>
           </w:p>
         </w:tc>
         <w:tc>
@@ -5556,6 +5907,15 @@
                 <w:szCs w:val="20"/>
               </w:rPr>
             </w:pPr>
+            <w:r>
+              <w:rPr>
+                <w:rFonts w:ascii="Times New Roman" w:hAnsi="Times New Roman" w:cs="Times New Roman"/>
+                <w:color w:val="FF0000"/>
+                <w:sz w:val="20"/>
+                <w:szCs w:val="20"/>
+              </w:rPr>
+              <w:t>78.3 Gy</w:t>
+            </w:r>
           </w:p>
         </w:tc>
         <w:tc>
@@ -5704,6 +6064,15 @@
                 <w:szCs w:val="20"/>
               </w:rPr>
             </w:pPr>
+            <w:r>
+              <w:rPr>
+                <w:rFonts w:ascii="Times New Roman" w:hAnsi="Times New Roman" w:cs="Times New Roman"/>
+                <w:color w:val="FF0000"/>
+                <w:sz w:val="20"/>
+                <w:szCs w:val="20"/>
+              </w:rPr>
+              <w:t>80.6 Gy</w:t>
+            </w:r>
           </w:p>
         </w:tc>
         <w:tc>
@@ -5719,6 +6088,15 @@
                 <w:szCs w:val="20"/>
               </w:rPr>
             </w:pPr>
+            <w:r>
+              <w:rPr>
+                <w:rFonts w:ascii="Times New Roman" w:hAnsi="Times New Roman" w:cs="Times New Roman"/>
+                <w:color w:val="FF0000"/>
+                <w:sz w:val="20"/>
+                <w:szCs w:val="20"/>
+              </w:rPr>
+              <w:t>84.1 Gy</w:t>
+            </w:r>
           </w:p>
         </w:tc>
         <w:tc>
@@ -5867,6 +6245,15 @@
                 <w:szCs w:val="20"/>
               </w:rPr>
             </w:pPr>
+            <w:r>
+              <w:rPr>
+                <w:rFonts w:ascii="Times New Roman" w:hAnsi="Times New Roman" w:cs="Times New Roman"/>
+                <w:color w:val="00B050"/>
+                <w:sz w:val="20"/>
+                <w:szCs w:val="20"/>
+              </w:rPr>
+              <w:t>72.9 Gy</w:t>
+            </w:r>
           </w:p>
         </w:tc>
         <w:tc>
@@ -5882,6 +6269,15 @@
                 <w:szCs w:val="20"/>
               </w:rPr>
             </w:pPr>
+            <w:r>
+              <w:rPr>
+                <w:rFonts w:ascii="Times New Roman" w:hAnsi="Times New Roman" w:cs="Times New Roman"/>
+                <w:color w:val="FF0000"/>
+                <w:sz w:val="20"/>
+                <w:szCs w:val="20"/>
+              </w:rPr>
+              <w:t>76.1 Gy</w:t>
+            </w:r>
           </w:p>
         </w:tc>
         <w:tc>
@@ -6162,11 +6558,20 @@
             <w:pPr>
               <w:rPr>
                 <w:rFonts w:ascii="Times New Roman" w:hAnsi="Times New Roman" w:cs="Times New Roman"/>
-                <w:color w:val="00B050"/>
-                <w:sz w:val="20"/>
-                <w:szCs w:val="20"/>
-              </w:rPr>
-            </w:pPr>
+                <w:color w:val="FF0000"/>
+                <w:sz w:val="20"/>
+                <w:szCs w:val="20"/>
+              </w:rPr>
+            </w:pPr>
+            <w:r>
+              <w:rPr>
+                <w:rFonts w:ascii="Times New Roman" w:hAnsi="Times New Roman" w:cs="Times New Roman"/>
+                <w:color w:val="FF0000"/>
+                <w:sz w:val="20"/>
+                <w:szCs w:val="20"/>
+              </w:rPr>
+              <w:t>52.9 Gy</w:t>
+            </w:r>
           </w:p>
         </w:tc>
         <w:tc>
@@ -6185,6 +6590,15 @@
                 <w:szCs w:val="20"/>
               </w:rPr>
             </w:pPr>
+            <w:r>
+              <w:rPr>
+                <w:rFonts w:ascii="Times New Roman" w:hAnsi="Times New Roman" w:cs="Times New Roman"/>
+                <w:color w:val="FF0000"/>
+                <w:sz w:val="20"/>
+                <w:szCs w:val="20"/>
+              </w:rPr>
+              <w:t>55.2 Gy</w:t>
+            </w:r>
           </w:p>
         </w:tc>
         <w:tc>
@@ -6331,11 +6745,20 @@
             <w:pPr>
               <w:rPr>
                 <w:rFonts w:ascii="Times New Roman" w:hAnsi="Times New Roman" w:cs="Times New Roman"/>
-                <w:color w:val="00B050"/>
-                <w:sz w:val="20"/>
-                <w:szCs w:val="20"/>
-              </w:rPr>
-            </w:pPr>
+                <w:color w:val="FF0000"/>
+                <w:sz w:val="20"/>
+                <w:szCs w:val="20"/>
+              </w:rPr>
+            </w:pPr>
+            <w:r>
+              <w:rPr>
+                <w:rFonts w:ascii="Times New Roman" w:hAnsi="Times New Roman" w:cs="Times New Roman"/>
+                <w:color w:val="FF0000"/>
+                <w:sz w:val="20"/>
+                <w:szCs w:val="20"/>
+              </w:rPr>
+              <w:t>60.4 Gy</w:t>
+            </w:r>
           </w:p>
         </w:tc>
         <w:tc>
@@ -6351,6 +6774,15 @@
                 <w:szCs w:val="20"/>
               </w:rPr>
             </w:pPr>
+            <w:r>
+              <w:rPr>
+                <w:rFonts w:ascii="Times New Roman" w:hAnsi="Times New Roman" w:cs="Times New Roman"/>
+                <w:color w:val="00B050"/>
+                <w:sz w:val="20"/>
+                <w:szCs w:val="20"/>
+              </w:rPr>
+              <w:t>63.0 Gy</w:t>
+            </w:r>
           </w:p>
         </w:tc>
         <w:tc>
@@ -7061,6 +7493,15 @@
                 <w:szCs w:val="20"/>
               </w:rPr>
             </w:pPr>
+            <w:r>
+              <w:rPr>
+                <w:rFonts w:ascii="Times New Roman" w:hAnsi="Times New Roman" w:cs="Times New Roman"/>
+                <w:color w:val="FF0000"/>
+                <w:sz w:val="20"/>
+                <w:szCs w:val="20"/>
+              </w:rPr>
+              <w:t>45.9 Gy</w:t>
+            </w:r>
           </w:p>
         </w:tc>
         <w:tc>
@@ -7079,6 +7520,15 @@
                 <w:szCs w:val="20"/>
               </w:rPr>
             </w:pPr>
+            <w:r>
+              <w:rPr>
+                <w:rFonts w:ascii="Times New Roman" w:hAnsi="Times New Roman" w:cs="Times New Roman"/>
+                <w:color w:val="FF0000"/>
+                <w:sz w:val="20"/>
+                <w:szCs w:val="20"/>
+              </w:rPr>
+              <w:t>47.9 Gy</w:t>
+            </w:r>
           </w:p>
         </w:tc>
         <w:tc>
@@ -7237,6 +7687,15 @@
                 <w:szCs w:val="20"/>
               </w:rPr>
             </w:pPr>
+            <w:r>
+              <w:rPr>
+                <w:rFonts w:ascii="Times New Roman" w:hAnsi="Times New Roman" w:cs="Times New Roman"/>
+                <w:color w:val="00B050"/>
+                <w:sz w:val="20"/>
+                <w:szCs w:val="20"/>
+              </w:rPr>
+              <w:t>46.0 Gy</w:t>
+            </w:r>
           </w:p>
         </w:tc>
         <w:tc>
@@ -7252,6 +7711,15 @@
                 <w:szCs w:val="20"/>
               </w:rPr>
             </w:pPr>
+            <w:r>
+              <w:rPr>
+                <w:rFonts w:ascii="Times New Roman" w:hAnsi="Times New Roman" w:cs="Times New Roman"/>
+                <w:color w:val="00B050"/>
+                <w:sz w:val="20"/>
+                <w:szCs w:val="20"/>
+              </w:rPr>
+              <w:t>48.0 Gy</w:t>
+            </w:r>
           </w:p>
         </w:tc>
         <w:tc>
@@ -7576,6 +8044,15 @@
                 <w:szCs w:val="20"/>
               </w:rPr>
             </w:pPr>
+            <w:r>
+              <w:rPr>
+                <w:rFonts w:ascii="Times New Roman" w:hAnsi="Times New Roman" w:cs="Times New Roman"/>
+                <w:color w:val="00B050"/>
+                <w:sz w:val="20"/>
+                <w:szCs w:val="20"/>
+              </w:rPr>
+              <w:t>46.7 Gy</w:t>
+            </w:r>
           </w:p>
         </w:tc>
         <w:tc>
@@ -7594,6 +8071,15 @@
                 <w:szCs w:val="20"/>
               </w:rPr>
             </w:pPr>
+            <w:r>
+              <w:rPr>
+                <w:rFonts w:ascii="Times New Roman" w:hAnsi="Times New Roman" w:cs="Times New Roman"/>
+                <w:color w:val="00B050"/>
+                <w:sz w:val="20"/>
+                <w:szCs w:val="20"/>
+              </w:rPr>
+              <w:t>48.8 Gy</w:t>
+            </w:r>
           </w:p>
         </w:tc>
         <w:tc>
@@ -7717,7 +8203,7 @@
                 <w:sz w:val="20"/>
                 <w:szCs w:val="20"/>
               </w:rPr>
-              <w:t>47.2</w:t>
+              <w:t>47.3</w:t>
             </w:r>
             <w:r>
               <w:rPr>
@@ -7743,6 +8229,15 @@
                 <w:szCs w:val="20"/>
               </w:rPr>
             </w:pPr>
+            <w:r>
+              <w:rPr>
+                <w:rFonts w:ascii="Times New Roman" w:hAnsi="Times New Roman" w:cs="Times New Roman"/>
+                <w:color w:val="00B050"/>
+                <w:sz w:val="20"/>
+                <w:szCs w:val="20"/>
+              </w:rPr>
+              <w:t>48.3 Gy</w:t>
+            </w:r>
           </w:p>
         </w:tc>
         <w:tc>
@@ -7758,6 +8253,15 @@
                 <w:szCs w:val="20"/>
               </w:rPr>
             </w:pPr>
+            <w:r>
+              <w:rPr>
+                <w:rFonts w:ascii="Times New Roman" w:hAnsi="Times New Roman" w:cs="Times New Roman"/>
+                <w:color w:val="00B050"/>
+                <w:sz w:val="20"/>
+                <w:szCs w:val="20"/>
+              </w:rPr>
+              <w:t>50.5 Gy</w:t>
+            </w:r>
           </w:p>
         </w:tc>
         <w:tc>
@@ -8061,6 +8565,15 @@
                 <w:szCs w:val="20"/>
               </w:rPr>
             </w:pPr>
+            <w:r>
+              <w:rPr>
+                <w:rFonts w:ascii="Times New Roman" w:hAnsi="Times New Roman" w:cs="Times New Roman"/>
+                <w:color w:val="00B050"/>
+                <w:sz w:val="20"/>
+                <w:szCs w:val="20"/>
+              </w:rPr>
+              <w:t>3.7 Gy</w:t>
+            </w:r>
           </w:p>
         </w:tc>
         <w:tc>
@@ -8079,6 +8592,15 @@
                 <w:szCs w:val="20"/>
               </w:rPr>
             </w:pPr>
+            <w:r>
+              <w:rPr>
+                <w:rFonts w:ascii="Times New Roman" w:hAnsi="Times New Roman" w:cs="Times New Roman"/>
+                <w:color w:val="00B050"/>
+                <w:sz w:val="20"/>
+                <w:szCs w:val="20"/>
+              </w:rPr>
+              <w:t>3.9 Gy</w:t>
+            </w:r>
           </w:p>
         </w:tc>
         <w:tc>
@@ -8396,6 +8918,15 @@
                 <w:szCs w:val="20"/>
               </w:rPr>
             </w:pPr>
+            <w:r>
+              <w:rPr>
+                <w:rFonts w:ascii="Times New Roman" w:hAnsi="Times New Roman" w:cs="Times New Roman"/>
+                <w:color w:val="00B050"/>
+                <w:sz w:val="20"/>
+                <w:szCs w:val="20"/>
+              </w:rPr>
+              <w:t>23.5 Gy</w:t>
+            </w:r>
           </w:p>
         </w:tc>
         <w:tc>
@@ -8414,6 +8945,15 @@
                 <w:szCs w:val="20"/>
               </w:rPr>
             </w:pPr>
+            <w:r>
+              <w:rPr>
+                <w:rFonts w:ascii="Times New Roman" w:hAnsi="Times New Roman" w:cs="Times New Roman"/>
+                <w:color w:val="00B050"/>
+                <w:sz w:val="20"/>
+                <w:szCs w:val="20"/>
+              </w:rPr>
+              <w:t>24.6 Gy</w:t>
+            </w:r>
           </w:p>
         </w:tc>
         <w:tc>
@@ -8563,6 +9103,15 @@
                 <w:szCs w:val="20"/>
               </w:rPr>
             </w:pPr>
+            <w:r>
+              <w:rPr>
+                <w:rFonts w:ascii="Times New Roman" w:hAnsi="Times New Roman" w:cs="Times New Roman"/>
+                <w:color w:val="FF0000"/>
+                <w:sz w:val="20"/>
+                <w:szCs w:val="20"/>
+              </w:rPr>
+              <w:t>28.1 Gy</w:t>
+            </w:r>
           </w:p>
         </w:tc>
         <w:tc>
@@ -8578,6 +9127,15 @@
                 <w:szCs w:val="20"/>
               </w:rPr>
             </w:pPr>
+            <w:r>
+              <w:rPr>
+                <w:rFonts w:ascii="Times New Roman" w:hAnsi="Times New Roman" w:cs="Times New Roman"/>
+                <w:color w:val="FF0000"/>
+                <w:sz w:val="20"/>
+                <w:szCs w:val="20"/>
+              </w:rPr>
+              <w:t>29.3 Gy</w:t>
+            </w:r>
           </w:p>
         </w:tc>
         <w:tc>
@@ -8857,6 +9415,15 @@
                 <w:szCs w:val="20"/>
               </w:rPr>
             </w:pPr>
+            <w:r>
+              <w:rPr>
+                <w:rFonts w:ascii="Times New Roman" w:hAnsi="Times New Roman" w:cs="Times New Roman"/>
+                <w:color w:val="00B050"/>
+                <w:sz w:val="20"/>
+                <w:szCs w:val="20"/>
+              </w:rPr>
+              <w:t>20.0 Gy</w:t>
+            </w:r>
           </w:p>
         </w:tc>
         <w:tc>
@@ -8872,6 +9439,15 @@
                 <w:szCs w:val="20"/>
               </w:rPr>
             </w:pPr>
+            <w:r>
+              <w:rPr>
+                <w:rFonts w:ascii="Times New Roman" w:hAnsi="Times New Roman" w:cs="Times New Roman"/>
+                <w:color w:val="00B050"/>
+                <w:sz w:val="20"/>
+                <w:szCs w:val="20"/>
+              </w:rPr>
+              <w:t>20.9 Gy</w:t>
+            </w:r>
           </w:p>
         </w:tc>
         <w:tc>
@@ -9017,6 +9593,15 @@
                 <w:szCs w:val="20"/>
               </w:rPr>
             </w:pPr>
+            <w:r>
+              <w:rPr>
+                <w:rFonts w:ascii="Times New Roman" w:hAnsi="Times New Roman" w:cs="Times New Roman"/>
+                <w:color w:val="00B050"/>
+                <w:sz w:val="20"/>
+                <w:szCs w:val="20"/>
+              </w:rPr>
+              <w:t>25.1 Gy</w:t>
+            </w:r>
           </w:p>
         </w:tc>
         <w:tc>
@@ -9032,6 +9617,15 @@
                 <w:szCs w:val="20"/>
               </w:rPr>
             </w:pPr>
+            <w:r>
+              <w:rPr>
+                <w:rFonts w:ascii="Times New Roman" w:hAnsi="Times New Roman" w:cs="Times New Roman"/>
+                <w:color w:val="FF0000"/>
+                <w:sz w:val="20"/>
+                <w:szCs w:val="20"/>
+              </w:rPr>
+              <w:t>26.2 Gy</w:t>
+            </w:r>
           </w:p>
         </w:tc>
         <w:tc>
@@ -9355,6 +9949,15 @@
                 <w:szCs w:val="20"/>
               </w:rPr>
             </w:pPr>
+            <w:r>
+              <w:rPr>
+                <w:rFonts w:ascii="Times New Roman" w:hAnsi="Times New Roman" w:cs="Times New Roman"/>
+                <w:color w:val="00B050"/>
+                <w:sz w:val="20"/>
+                <w:szCs w:val="20"/>
+              </w:rPr>
+              <w:t>56.0 Gy</w:t>
+            </w:r>
           </w:p>
         </w:tc>
         <w:tc>
@@ -9373,6 +9976,15 @@
                 <w:szCs w:val="20"/>
               </w:rPr>
             </w:pPr>
+            <w:r>
+              <w:rPr>
+                <w:rFonts w:ascii="Times New Roman" w:hAnsi="Times New Roman" w:cs="Times New Roman"/>
+                <w:color w:val="00B050"/>
+                <w:sz w:val="20"/>
+                <w:szCs w:val="20"/>
+              </w:rPr>
+              <w:t>58.4 Gy</w:t>
+            </w:r>
           </w:p>
         </w:tc>
         <w:tc>
@@ -9672,6 +10284,15 @@
                 <w:szCs w:val="20"/>
               </w:rPr>
             </w:pPr>
+            <w:r>
+              <w:rPr>
+                <w:rFonts w:ascii="Times New Roman" w:hAnsi="Times New Roman" w:cs="Times New Roman"/>
+                <w:color w:val="00B050"/>
+                <w:sz w:val="20"/>
+                <w:szCs w:val="20"/>
+              </w:rPr>
+              <w:t>44.9 Gy</w:t>
+            </w:r>
           </w:p>
         </w:tc>
         <w:tc>
@@ -9690,6 +10311,15 @@
                 <w:szCs w:val="20"/>
               </w:rPr>
             </w:pPr>
+            <w:r>
+              <w:rPr>
+                <w:rFonts w:ascii="Times New Roman" w:hAnsi="Times New Roman" w:cs="Times New Roman"/>
+                <w:color w:val="00B050"/>
+                <w:sz w:val="20"/>
+                <w:szCs w:val="20"/>
+              </w:rPr>
+              <w:t>46.9 Gy</w:t>
+            </w:r>
           </w:p>
         </w:tc>
         <w:tc>
@@ -9838,6 +10468,15 @@
                 <w:szCs w:val="20"/>
               </w:rPr>
             </w:pPr>
+            <w:r>
+              <w:rPr>
+                <w:rFonts w:ascii="Times New Roman" w:hAnsi="Times New Roman" w:cs="Times New Roman"/>
+                <w:color w:val="FF0000"/>
+                <w:sz w:val="20"/>
+                <w:szCs w:val="20"/>
+              </w:rPr>
+              <w:t>47.5 Gy</w:t>
+            </w:r>
           </w:p>
         </w:tc>
         <w:tc>
@@ -9853,6 +10492,15 @@
                 <w:szCs w:val="20"/>
               </w:rPr>
             </w:pPr>
+            <w:r>
+              <w:rPr>
+                <w:rFonts w:ascii="Times New Roman" w:hAnsi="Times New Roman" w:cs="Times New Roman"/>
+                <w:color w:val="FF0000"/>
+                <w:sz w:val="20"/>
+                <w:szCs w:val="20"/>
+              </w:rPr>
+              <w:t>49.5 Gy</w:t>
+            </w:r>
           </w:p>
         </w:tc>
         <w:tc>
@@ -10143,11 +10791,20 @@
             <w:pPr>
               <w:rPr>
                 <w:rFonts w:ascii="Times New Roman" w:hAnsi="Times New Roman" w:cs="Times New Roman"/>
-                <w:color w:val="00B050"/>
-                <w:sz w:val="20"/>
-                <w:szCs w:val="20"/>
-              </w:rPr>
-            </w:pPr>
+                <w:color w:val="FF0000"/>
+                <w:sz w:val="20"/>
+                <w:szCs w:val="20"/>
+              </w:rPr>
+            </w:pPr>
+            <w:r>
+              <w:rPr>
+                <w:rFonts w:ascii="Times New Roman" w:hAnsi="Times New Roman" w:cs="Times New Roman"/>
+                <w:color w:val="FF0000"/>
+                <w:sz w:val="20"/>
+                <w:szCs w:val="20"/>
+              </w:rPr>
+              <w:t>20.3 Gy</w:t>
+            </w:r>
           </w:p>
         </w:tc>
         <w:tc>
@@ -10166,6 +10823,15 @@
                 <w:szCs w:val="20"/>
               </w:rPr>
             </w:pPr>
+            <w:r>
+              <w:rPr>
+                <w:rFonts w:ascii="Times New Roman" w:hAnsi="Times New Roman" w:cs="Times New Roman"/>
+                <w:color w:val="FF0000"/>
+                <w:sz w:val="20"/>
+                <w:szCs w:val="20"/>
+              </w:rPr>
+              <w:t>21.2 Gy</w:t>
+            </w:r>
           </w:p>
         </w:tc>
         <w:tc>
@@ -10310,11 +10976,20 @@
             <w:pPr>
               <w:rPr>
                 <w:rFonts w:ascii="Times New Roman" w:hAnsi="Times New Roman" w:cs="Times New Roman"/>
-                <w:color w:val="00B050"/>
-                <w:sz w:val="20"/>
-                <w:szCs w:val="20"/>
-              </w:rPr>
-            </w:pPr>
+                <w:color w:val="FF0000"/>
+                <w:sz w:val="20"/>
+                <w:szCs w:val="20"/>
+              </w:rPr>
+            </w:pPr>
+            <w:r>
+              <w:rPr>
+                <w:rFonts w:ascii="Times New Roman" w:hAnsi="Times New Roman" w:cs="Times New Roman"/>
+                <w:color w:val="FF0000"/>
+                <w:sz w:val="20"/>
+                <w:szCs w:val="20"/>
+              </w:rPr>
+              <w:t>30.1 Gy</w:t>
+            </w:r>
           </w:p>
         </w:tc>
         <w:tc>
@@ -10330,6 +11005,15 @@
                 <w:szCs w:val="20"/>
               </w:rPr>
             </w:pPr>
+            <w:r>
+              <w:rPr>
+                <w:rFonts w:ascii="Times New Roman" w:hAnsi="Times New Roman" w:cs="Times New Roman"/>
+                <w:color w:val="FF0000"/>
+                <w:sz w:val="20"/>
+                <w:szCs w:val="20"/>
+              </w:rPr>
+              <w:t>31.4 Gy</w:t>
+            </w:r>
           </w:p>
         </w:tc>
         <w:tc>
@@ -10598,53 +11282,71 @@
               </w:rPr>
               <w:t>3.9</w:t>
             </w:r>
+            <w:r>
+              <w:rPr>
+                <w:rFonts w:ascii="Times New Roman" w:hAnsi="Times New Roman" w:cs="Times New Roman"/>
+                <w:color w:val="00B050"/>
+                <w:sz w:val="20"/>
+                <w:szCs w:val="20"/>
+              </w:rPr>
+              <w:t xml:space="preserve"> Gy</w:t>
+            </w:r>
+          </w:p>
+        </w:tc>
+        <w:tc>
+          <w:tcPr>
+            <w:tcW w:w="1261" w:type="dxa"/>
+            <w:tcBorders>
+              <w:top w:val="single" w:sz="4" w:space="0" w:color="auto"/>
+            </w:tcBorders>
+          </w:tcPr>
+          <w:p>
+            <w:pPr>
+              <w:rPr>
+                <w:rFonts w:ascii="Times New Roman" w:hAnsi="Times New Roman" w:cs="Times New Roman"/>
+                <w:color w:val="00B050"/>
+                <w:sz w:val="20"/>
+                <w:szCs w:val="20"/>
+              </w:rPr>
+            </w:pPr>
+            <w:r>
+              <w:rPr>
+                <w:rFonts w:ascii="Times New Roman" w:hAnsi="Times New Roman" w:cs="Times New Roman"/>
+                <w:color w:val="00B050"/>
+                <w:sz w:val="20"/>
+                <w:szCs w:val="20"/>
+              </w:rPr>
+              <w:t>3.8 Gy</w:t>
+            </w:r>
+          </w:p>
+        </w:tc>
+        <w:tc>
+          <w:tcPr>
+            <w:tcW w:w="1061" w:type="dxa"/>
+            <w:tcBorders>
+              <w:top w:val="single" w:sz="4" w:space="0" w:color="auto"/>
+            </w:tcBorders>
+          </w:tcPr>
+          <w:p>
+            <w:pPr>
+              <w:rPr>
+                <w:rFonts w:ascii="Times New Roman" w:hAnsi="Times New Roman" w:cs="Times New Roman"/>
+                <w:color w:val="00B050"/>
+                <w:sz w:val="20"/>
+                <w:szCs w:val="20"/>
+              </w:rPr>
+            </w:pPr>
+            <w:r>
+              <w:rPr>
+                <w:rFonts w:ascii="Times New Roman" w:hAnsi="Times New Roman" w:cs="Times New Roman"/>
+                <w:color w:val="00B050"/>
+                <w:sz w:val="20"/>
+                <w:szCs w:val="20"/>
+              </w:rPr>
+              <w:t>4.0 Gy</w:t>
+            </w:r>
             <w:bookmarkStart w:id="0" w:name="_GoBack"/>
             <w:bookmarkEnd w:id="0"/>
-            <w:r>
-              <w:rPr>
-                <w:rFonts w:ascii="Times New Roman" w:hAnsi="Times New Roman" w:cs="Times New Roman"/>
-                <w:color w:val="00B050"/>
-                <w:sz w:val="20"/>
-                <w:szCs w:val="20"/>
-              </w:rPr>
-              <w:t xml:space="preserve"> Gy</w:t>
-            </w:r>
-          </w:p>
-        </w:tc>
-        <w:tc>
-          <w:tcPr>
-            <w:tcW w:w="1261" w:type="dxa"/>
-            <w:tcBorders>
-              <w:top w:val="single" w:sz="4" w:space="0" w:color="auto"/>
-            </w:tcBorders>
-          </w:tcPr>
-          <w:p>
-            <w:pPr>
-              <w:rPr>
-                <w:rFonts w:ascii="Times New Roman" w:hAnsi="Times New Roman" w:cs="Times New Roman"/>
-                <w:color w:val="00B050"/>
-                <w:sz w:val="20"/>
-                <w:szCs w:val="20"/>
-              </w:rPr>
-            </w:pPr>
-          </w:p>
-        </w:tc>
-        <w:tc>
-          <w:tcPr>
-            <w:tcW w:w="1061" w:type="dxa"/>
-            <w:tcBorders>
-              <w:top w:val="single" w:sz="4" w:space="0" w:color="auto"/>
-            </w:tcBorders>
-          </w:tcPr>
-          <w:p>
-            <w:pPr>
-              <w:rPr>
-                <w:rFonts w:ascii="Times New Roman" w:hAnsi="Times New Roman" w:cs="Times New Roman"/>
-                <w:color w:val="00B050"/>
-                <w:sz w:val="20"/>
-                <w:szCs w:val="20"/>
-              </w:rPr>
-            </w:pPr>
           </w:p>
         </w:tc>
         <w:tc>

</xml_diff>